<commit_message>
Documentation file of project
</commit_message>
<xml_diff>
--- a/Assignment05.docx
+++ b/Assignment05.docx
@@ -10735,27 +10735,1477 @@
           <w:sz w:val="24"/>
         </w:rPr>
       </w:pPr>
+    </w:p>
+    <w:p>
+      <w:pPr>
+        <w:pStyle w:val="Heading1"/>
+        <w:jc w:val="both"/>
+        <w:rPr>
+          <w:rFonts w:ascii="Times New Roman" w:hAnsi="Times New Roman" w:cs="Times New Roman"/>
+          <w:color w:val="4F81BD" w:themeColor="accent1"/>
+          <w:sz w:val="32"/>
+        </w:rPr>
+      </w:pPr>
+      <w:r>
+        <w:rPr>
+          <w:rFonts w:ascii="Times New Roman" w:hAnsi="Times New Roman" w:cs="Times New Roman"/>
+          <w:color w:val="4F81BD" w:themeColor="accent1"/>
+          <w:sz w:val="32"/>
+        </w:rPr>
+        <w:t>Q no: 03</w:t>
+      </w:r>
+    </w:p>
+    <w:p>
+      <w:pPr>
+        <w:jc w:val="both"/>
+        <w:rPr>
+          <w:rFonts w:ascii="Times New Roman" w:hAnsi="Times New Roman" w:cs="Times New Roman"/>
+          <w:b/>
+          <w:color w:val="000000" w:themeColor="text1"/>
+          <w:sz w:val="28"/>
+        </w:rPr>
+      </w:pPr>
+      <w:r>
+        <w:rPr>
+          <w:rFonts w:ascii="Times New Roman" w:hAnsi="Times New Roman" w:cs="Times New Roman"/>
+          <w:b/>
+          <w:color w:val="000000" w:themeColor="text1"/>
+          <w:sz w:val="28"/>
+        </w:rPr>
+        <w:t xml:space="preserve">Demonstrate the GIT workflows with any GIT clients? </w:t>
+      </w:r>
+    </w:p>
+    <w:p>
+      <w:pPr>
+        <w:jc w:val="both"/>
+        <w:rPr>
+          <w:rFonts w:ascii="Times New Roman" w:hAnsi="Times New Roman" w:cs="Times New Roman"/>
+          <w:b/>
+          <w:color w:val="000000" w:themeColor="text1"/>
+          <w:sz w:val="28"/>
+        </w:rPr>
+      </w:pPr>
+      <w:r>
+        <w:rPr>
+          <w:rFonts w:ascii="Times New Roman" w:hAnsi="Times New Roman" w:cs="Times New Roman"/>
+          <w:b/>
+          <w:color w:val="000000" w:themeColor="text1"/>
+          <w:sz w:val="28"/>
+        </w:rPr>
+        <w:t>Local work:</w:t>
+      </w:r>
+    </w:p>
+    <w:p>
+      <w:pPr>
+        <w:jc w:val="both"/>
+        <w:rPr>
+          <w:rFonts w:ascii="Times New Roman" w:hAnsi="Times New Roman" w:cs="Times New Roman"/>
+          <w:b/>
+          <w:color w:val="000000" w:themeColor="text1"/>
+          <w:sz w:val="28"/>
+        </w:rPr>
+      </w:pPr>
+      <w:r>
+        <w:rPr>
+          <w:rFonts w:ascii="Times New Roman" w:hAnsi="Times New Roman" w:cs="Times New Roman"/>
+          <w:b/>
+          <w:noProof/>
+          <w:color w:val="000000" w:themeColor="text1"/>
+          <w:sz w:val="28"/>
+        </w:rPr>
+        <w:drawing>
+          <wp:inline distT="0" distB="0" distL="0" distR="0">
+            <wp:extent cx="5943600" cy="3241040"/>
+            <wp:effectExtent l="0" t="0" r="0" b="0"/>
+            <wp:docPr id="19" name="Picture 19"/>
+            <wp:cNvGraphicFramePr>
+              <a:graphicFrameLocks xmlns:a="http://schemas.openxmlformats.org/drawingml/2006/main" noChangeAspect="1"/>
+            </wp:cNvGraphicFramePr>
+            <a:graphic xmlns:a="http://schemas.openxmlformats.org/drawingml/2006/main">
+              <a:graphicData uri="http://schemas.openxmlformats.org/drawingml/2006/picture">
+                <pic:pic xmlns:pic="http://schemas.openxmlformats.org/drawingml/2006/picture">
+                  <pic:nvPicPr>
+                    <pic:cNvPr id="0" name="local 1.png"/>
+                    <pic:cNvPicPr/>
+                  </pic:nvPicPr>
+                  <pic:blipFill>
+                    <a:blip r:embed="rId7">
+                      <a:extLst>
+                        <a:ext uri="{28A0092B-C50C-407E-A947-70E740481C1C}">
+                          <a14:useLocalDpi xmlns:a14="http://schemas.microsoft.com/office/drawing/2010/main" val="0"/>
+                        </a:ext>
+                      </a:extLst>
+                    </a:blip>
+                    <a:stretch>
+                      <a:fillRect/>
+                    </a:stretch>
+                  </pic:blipFill>
+                  <pic:spPr>
+                    <a:xfrm>
+                      <a:off x="0" y="0"/>
+                      <a:ext cx="5943600" cy="3241040"/>
+                    </a:xfrm>
+                    <a:prstGeom prst="rect">
+                      <a:avLst/>
+                    </a:prstGeom>
+                  </pic:spPr>
+                </pic:pic>
+              </a:graphicData>
+            </a:graphic>
+          </wp:inline>
+        </w:drawing>
+      </w:r>
+    </w:p>
+    <w:p>
+      <w:pPr>
+        <w:jc w:val="both"/>
+        <w:rPr>
+          <w:rFonts w:ascii="Times New Roman" w:hAnsi="Times New Roman" w:cs="Times New Roman"/>
+          <w:b/>
+          <w:color w:val="000000" w:themeColor="text1"/>
+          <w:sz w:val="28"/>
+        </w:rPr>
+      </w:pPr>
+      <w:r>
+        <w:rPr>
+          <w:rFonts w:ascii="Times New Roman" w:hAnsi="Times New Roman" w:cs="Times New Roman"/>
+          <w:b/>
+          <w:noProof/>
+          <w:color w:val="000000" w:themeColor="text1"/>
+          <w:sz w:val="28"/>
+        </w:rPr>
+        <w:lastRenderedPageBreak/>
+        <w:drawing>
+          <wp:inline distT="0" distB="0" distL="0" distR="0">
+            <wp:extent cx="5943600" cy="3201035"/>
+            <wp:effectExtent l="0" t="0" r="0" b="0"/>
+            <wp:docPr id="20" name="Picture 20"/>
+            <wp:cNvGraphicFramePr>
+              <a:graphicFrameLocks xmlns:a="http://schemas.openxmlformats.org/drawingml/2006/main" noChangeAspect="1"/>
+            </wp:cNvGraphicFramePr>
+            <a:graphic xmlns:a="http://schemas.openxmlformats.org/drawingml/2006/main">
+              <a:graphicData uri="http://schemas.openxmlformats.org/drawingml/2006/picture">
+                <pic:pic xmlns:pic="http://schemas.openxmlformats.org/drawingml/2006/picture">
+                  <pic:nvPicPr>
+                    <pic:cNvPr id="0" name="local 2.png"/>
+                    <pic:cNvPicPr/>
+                  </pic:nvPicPr>
+                  <pic:blipFill>
+                    <a:blip r:embed="rId8">
+                      <a:extLst>
+                        <a:ext uri="{28A0092B-C50C-407E-A947-70E740481C1C}">
+                          <a14:useLocalDpi xmlns:a14="http://schemas.microsoft.com/office/drawing/2010/main" val="0"/>
+                        </a:ext>
+                      </a:extLst>
+                    </a:blip>
+                    <a:stretch>
+                      <a:fillRect/>
+                    </a:stretch>
+                  </pic:blipFill>
+                  <pic:spPr>
+                    <a:xfrm>
+                      <a:off x="0" y="0"/>
+                      <a:ext cx="5943600" cy="3201035"/>
+                    </a:xfrm>
+                    <a:prstGeom prst="rect">
+                      <a:avLst/>
+                    </a:prstGeom>
+                  </pic:spPr>
+                </pic:pic>
+              </a:graphicData>
+            </a:graphic>
+          </wp:inline>
+        </w:drawing>
+      </w:r>
+    </w:p>
+    <w:p>
+      <w:pPr>
+        <w:jc w:val="both"/>
+        <w:rPr>
+          <w:rFonts w:ascii="Times New Roman" w:hAnsi="Times New Roman" w:cs="Times New Roman"/>
+          <w:b/>
+          <w:color w:val="000000" w:themeColor="text1"/>
+          <w:sz w:val="28"/>
+        </w:rPr>
+      </w:pPr>
+      <w:r>
+        <w:rPr>
+          <w:rFonts w:ascii="Times New Roman" w:hAnsi="Times New Roman" w:cs="Times New Roman"/>
+          <w:b/>
+          <w:noProof/>
+          <w:color w:val="000000" w:themeColor="text1"/>
+          <w:sz w:val="28"/>
+        </w:rPr>
+        <w:drawing>
+          <wp:inline distT="0" distB="0" distL="0" distR="0">
+            <wp:extent cx="5943600" cy="1233170"/>
+            <wp:effectExtent l="0" t="0" r="0" b="5080"/>
+            <wp:docPr id="23" name="Picture 23"/>
+            <wp:cNvGraphicFramePr>
+              <a:graphicFrameLocks xmlns:a="http://schemas.openxmlformats.org/drawingml/2006/main" noChangeAspect="1"/>
+            </wp:cNvGraphicFramePr>
+            <a:graphic xmlns:a="http://schemas.openxmlformats.org/drawingml/2006/main">
+              <a:graphicData uri="http://schemas.openxmlformats.org/drawingml/2006/picture">
+                <pic:pic xmlns:pic="http://schemas.openxmlformats.org/drawingml/2006/picture">
+                  <pic:nvPicPr>
+                    <pic:cNvPr id="0" name="local 3.png"/>
+                    <pic:cNvPicPr/>
+                  </pic:nvPicPr>
+                  <pic:blipFill>
+                    <a:blip r:embed="rId9">
+                      <a:extLst>
+                        <a:ext uri="{28A0092B-C50C-407E-A947-70E740481C1C}">
+                          <a14:useLocalDpi xmlns:a14="http://schemas.microsoft.com/office/drawing/2010/main" val="0"/>
+                        </a:ext>
+                      </a:extLst>
+                    </a:blip>
+                    <a:stretch>
+                      <a:fillRect/>
+                    </a:stretch>
+                  </pic:blipFill>
+                  <pic:spPr>
+                    <a:xfrm>
+                      <a:off x="0" y="0"/>
+                      <a:ext cx="5943600" cy="1233170"/>
+                    </a:xfrm>
+                    <a:prstGeom prst="rect">
+                      <a:avLst/>
+                    </a:prstGeom>
+                  </pic:spPr>
+                </pic:pic>
+              </a:graphicData>
+            </a:graphic>
+          </wp:inline>
+        </w:drawing>
+      </w:r>
+    </w:p>
+    <w:p>
+      <w:pPr>
+        <w:jc w:val="both"/>
+        <w:rPr>
+          <w:rFonts w:ascii="Times New Roman" w:hAnsi="Times New Roman" w:cs="Times New Roman"/>
+          <w:b/>
+          <w:color w:val="000000" w:themeColor="text1"/>
+          <w:sz w:val="28"/>
+        </w:rPr>
+      </w:pPr>
+    </w:p>
+    <w:p>
+      <w:pPr>
+        <w:jc w:val="both"/>
+        <w:rPr>
+          <w:rFonts w:ascii="Times New Roman" w:hAnsi="Times New Roman" w:cs="Times New Roman"/>
+          <w:b/>
+          <w:color w:val="000000" w:themeColor="text1"/>
+          <w:sz w:val="24"/>
+        </w:rPr>
+      </w:pPr>
+      <w:r>
+        <w:rPr>
+          <w:rFonts w:ascii="Times New Roman" w:hAnsi="Times New Roman" w:cs="Times New Roman"/>
+          <w:b/>
+          <w:color w:val="000000" w:themeColor="text1"/>
+          <w:sz w:val="28"/>
+        </w:rPr>
+        <w:t>Centralized workflow user: 01</w:t>
+      </w:r>
+    </w:p>
+    <w:p>
+      <w:pPr>
+        <w:jc w:val="both"/>
+        <w:rPr>
+          <w:rFonts w:ascii="Times New Roman" w:hAnsi="Times New Roman" w:cs="Times New Roman"/>
+          <w:b/>
+          <w:color w:val="000000" w:themeColor="text1"/>
+          <w:sz w:val="24"/>
+        </w:rPr>
+      </w:pPr>
+      <w:r>
+        <w:rPr>
+          <w:rFonts w:ascii="Times New Roman" w:hAnsi="Times New Roman" w:cs="Times New Roman"/>
+          <w:b/>
+          <w:noProof/>
+          <w:color w:val="000000" w:themeColor="text1"/>
+          <w:sz w:val="24"/>
+        </w:rPr>
+        <w:drawing>
+          <wp:inline distT="0" distB="0" distL="0" distR="0">
+            <wp:extent cx="5943600" cy="2362200"/>
+            <wp:effectExtent l="0" t="0" r="0" b="0"/>
+            <wp:docPr id="3" name="Picture 3"/>
+            <wp:cNvGraphicFramePr>
+              <a:graphicFrameLocks xmlns:a="http://schemas.openxmlformats.org/drawingml/2006/main" noChangeAspect="1"/>
+            </wp:cNvGraphicFramePr>
+            <a:graphic xmlns:a="http://schemas.openxmlformats.org/drawingml/2006/main">
+              <a:graphicData uri="http://schemas.openxmlformats.org/drawingml/2006/picture">
+                <pic:pic xmlns:pic="http://schemas.openxmlformats.org/drawingml/2006/picture">
+                  <pic:nvPicPr>
+                    <pic:cNvPr id="0" name="c 1.png"/>
+                    <pic:cNvPicPr/>
+                  </pic:nvPicPr>
+                  <pic:blipFill>
+                    <a:blip r:embed="rId10">
+                      <a:extLst>
+                        <a:ext uri="{28A0092B-C50C-407E-A947-70E740481C1C}">
+                          <a14:useLocalDpi xmlns:a14="http://schemas.microsoft.com/office/drawing/2010/main" val="0"/>
+                        </a:ext>
+                      </a:extLst>
+                    </a:blip>
+                    <a:stretch>
+                      <a:fillRect/>
+                    </a:stretch>
+                  </pic:blipFill>
+                  <pic:spPr>
+                    <a:xfrm>
+                      <a:off x="0" y="0"/>
+                      <a:ext cx="5943600" cy="2362200"/>
+                    </a:xfrm>
+                    <a:prstGeom prst="rect">
+                      <a:avLst/>
+                    </a:prstGeom>
+                  </pic:spPr>
+                </pic:pic>
+              </a:graphicData>
+            </a:graphic>
+          </wp:inline>
+        </w:drawing>
+      </w:r>
+    </w:p>
+    <w:p>
+      <w:pPr>
+        <w:jc w:val="both"/>
+        <w:rPr>
+          <w:rFonts w:ascii="Times New Roman" w:hAnsi="Times New Roman" w:cs="Times New Roman"/>
+          <w:b/>
+          <w:color w:val="000000" w:themeColor="text1"/>
+          <w:sz w:val="24"/>
+        </w:rPr>
+      </w:pPr>
+      <w:r>
+        <w:rPr>
+          <w:rFonts w:ascii="Times New Roman" w:hAnsi="Times New Roman" w:cs="Times New Roman"/>
+          <w:b/>
+          <w:noProof/>
+          <w:color w:val="000000" w:themeColor="text1"/>
+          <w:sz w:val="24"/>
+        </w:rPr>
+        <w:lastRenderedPageBreak/>
+        <w:drawing>
+          <wp:inline distT="0" distB="0" distL="0" distR="0">
+            <wp:extent cx="5943600" cy="3341370"/>
+            <wp:effectExtent l="0" t="0" r="0" b="0"/>
+            <wp:docPr id="4" name="Picture 4"/>
+            <wp:cNvGraphicFramePr>
+              <a:graphicFrameLocks xmlns:a="http://schemas.openxmlformats.org/drawingml/2006/main" noChangeAspect="1"/>
+            </wp:cNvGraphicFramePr>
+            <a:graphic xmlns:a="http://schemas.openxmlformats.org/drawingml/2006/main">
+              <a:graphicData uri="http://schemas.openxmlformats.org/drawingml/2006/picture">
+                <pic:pic xmlns:pic="http://schemas.openxmlformats.org/drawingml/2006/picture">
+                  <pic:nvPicPr>
+                    <pic:cNvPr id="0" name="c 2.png"/>
+                    <pic:cNvPicPr/>
+                  </pic:nvPicPr>
+                  <pic:blipFill>
+                    <a:blip r:embed="rId11">
+                      <a:extLst>
+                        <a:ext uri="{28A0092B-C50C-407E-A947-70E740481C1C}">
+                          <a14:useLocalDpi xmlns:a14="http://schemas.microsoft.com/office/drawing/2010/main" val="0"/>
+                        </a:ext>
+                      </a:extLst>
+                    </a:blip>
+                    <a:stretch>
+                      <a:fillRect/>
+                    </a:stretch>
+                  </pic:blipFill>
+                  <pic:spPr>
+                    <a:xfrm>
+                      <a:off x="0" y="0"/>
+                      <a:ext cx="5943600" cy="3341370"/>
+                    </a:xfrm>
+                    <a:prstGeom prst="rect">
+                      <a:avLst/>
+                    </a:prstGeom>
+                  </pic:spPr>
+                </pic:pic>
+              </a:graphicData>
+            </a:graphic>
+          </wp:inline>
+        </w:drawing>
+      </w:r>
+    </w:p>
+    <w:p>
+      <w:pPr>
+        <w:jc w:val="both"/>
+        <w:rPr>
+          <w:rFonts w:ascii="Times New Roman" w:hAnsi="Times New Roman" w:cs="Times New Roman"/>
+          <w:b/>
+          <w:color w:val="000000" w:themeColor="text1"/>
+          <w:sz w:val="24"/>
+        </w:rPr>
+      </w:pPr>
+      <w:r>
+        <w:rPr>
+          <w:rFonts w:ascii="Times New Roman" w:hAnsi="Times New Roman" w:cs="Times New Roman"/>
+          <w:b/>
+          <w:noProof/>
+          <w:color w:val="000000" w:themeColor="text1"/>
+          <w:sz w:val="24"/>
+        </w:rPr>
+        <w:drawing>
+          <wp:inline distT="0" distB="0" distL="0" distR="0">
+            <wp:extent cx="5943600" cy="1790065"/>
+            <wp:effectExtent l="0" t="0" r="0" b="635"/>
+            <wp:docPr id="7" name="Picture 7"/>
+            <wp:cNvGraphicFramePr>
+              <a:graphicFrameLocks xmlns:a="http://schemas.openxmlformats.org/drawingml/2006/main" noChangeAspect="1"/>
+            </wp:cNvGraphicFramePr>
+            <a:graphic xmlns:a="http://schemas.openxmlformats.org/drawingml/2006/main">
+              <a:graphicData uri="http://schemas.openxmlformats.org/drawingml/2006/picture">
+                <pic:pic xmlns:pic="http://schemas.openxmlformats.org/drawingml/2006/picture">
+                  <pic:nvPicPr>
+                    <pic:cNvPr id="0" name="c 3.png"/>
+                    <pic:cNvPicPr/>
+                  </pic:nvPicPr>
+                  <pic:blipFill>
+                    <a:blip r:embed="rId12">
+                      <a:extLst>
+                        <a:ext uri="{28A0092B-C50C-407E-A947-70E740481C1C}">
+                          <a14:useLocalDpi xmlns:a14="http://schemas.microsoft.com/office/drawing/2010/main" val="0"/>
+                        </a:ext>
+                      </a:extLst>
+                    </a:blip>
+                    <a:stretch>
+                      <a:fillRect/>
+                    </a:stretch>
+                  </pic:blipFill>
+                  <pic:spPr>
+                    <a:xfrm>
+                      <a:off x="0" y="0"/>
+                      <a:ext cx="5943600" cy="1790065"/>
+                    </a:xfrm>
+                    <a:prstGeom prst="rect">
+                      <a:avLst/>
+                    </a:prstGeom>
+                  </pic:spPr>
+                </pic:pic>
+              </a:graphicData>
+            </a:graphic>
+          </wp:inline>
+        </w:drawing>
+      </w:r>
+    </w:p>
+    <w:p>
+      <w:pPr>
+        <w:jc w:val="both"/>
+        <w:rPr>
+          <w:rFonts w:ascii="Times New Roman" w:hAnsi="Times New Roman" w:cs="Times New Roman"/>
+          <w:b/>
+          <w:color w:val="000000" w:themeColor="text1"/>
+          <w:sz w:val="24"/>
+        </w:rPr>
+      </w:pPr>
+      <w:r>
+        <w:rPr>
+          <w:rFonts w:ascii="Times New Roman" w:hAnsi="Times New Roman" w:cs="Times New Roman"/>
+          <w:b/>
+          <w:noProof/>
+          <w:color w:val="000000" w:themeColor="text1"/>
+          <w:sz w:val="24"/>
+        </w:rPr>
+        <w:lastRenderedPageBreak/>
+        <w:drawing>
+          <wp:inline distT="0" distB="0" distL="0" distR="0">
+            <wp:extent cx="5943600" cy="3341370"/>
+            <wp:effectExtent l="0" t="0" r="0" b="0"/>
+            <wp:docPr id="9" name="Picture 9"/>
+            <wp:cNvGraphicFramePr>
+              <a:graphicFrameLocks xmlns:a="http://schemas.openxmlformats.org/drawingml/2006/main" noChangeAspect="1"/>
+            </wp:cNvGraphicFramePr>
+            <a:graphic xmlns:a="http://schemas.openxmlformats.org/drawingml/2006/main">
+              <a:graphicData uri="http://schemas.openxmlformats.org/drawingml/2006/picture">
+                <pic:pic xmlns:pic="http://schemas.openxmlformats.org/drawingml/2006/picture">
+                  <pic:nvPicPr>
+                    <pic:cNvPr id="0" name="c 4.png"/>
+                    <pic:cNvPicPr/>
+                  </pic:nvPicPr>
+                  <pic:blipFill>
+                    <a:blip r:embed="rId13">
+                      <a:extLst>
+                        <a:ext uri="{28A0092B-C50C-407E-A947-70E740481C1C}">
+                          <a14:useLocalDpi xmlns:a14="http://schemas.microsoft.com/office/drawing/2010/main" val="0"/>
+                        </a:ext>
+                      </a:extLst>
+                    </a:blip>
+                    <a:stretch>
+                      <a:fillRect/>
+                    </a:stretch>
+                  </pic:blipFill>
+                  <pic:spPr>
+                    <a:xfrm>
+                      <a:off x="0" y="0"/>
+                      <a:ext cx="5943600" cy="3341370"/>
+                    </a:xfrm>
+                    <a:prstGeom prst="rect">
+                      <a:avLst/>
+                    </a:prstGeom>
+                  </pic:spPr>
+                </pic:pic>
+              </a:graphicData>
+            </a:graphic>
+          </wp:inline>
+        </w:drawing>
+      </w:r>
+    </w:p>
+    <w:p>
+      <w:pPr>
+        <w:jc w:val="both"/>
+        <w:rPr>
+          <w:rFonts w:ascii="Times New Roman" w:hAnsi="Times New Roman" w:cs="Times New Roman"/>
+          <w:b/>
+          <w:color w:val="000000" w:themeColor="text1"/>
+          <w:sz w:val="24"/>
+        </w:rPr>
+      </w:pPr>
+      <w:r>
+        <w:rPr>
+          <w:rFonts w:ascii="Times New Roman" w:hAnsi="Times New Roman" w:cs="Times New Roman"/>
+          <w:b/>
+          <w:color w:val="000000" w:themeColor="text1"/>
+          <w:sz w:val="24"/>
+        </w:rPr>
+        <w:t>Other user:</w:t>
+      </w:r>
+    </w:p>
+    <w:p>
+      <w:pPr>
+        <w:jc w:val="both"/>
+        <w:rPr>
+          <w:rFonts w:ascii="Times New Roman" w:hAnsi="Times New Roman" w:cs="Times New Roman"/>
+          <w:b/>
+          <w:color w:val="000000" w:themeColor="text1"/>
+          <w:sz w:val="24"/>
+        </w:rPr>
+      </w:pPr>
+      <w:r>
+        <w:rPr>
+          <w:rFonts w:ascii="Times New Roman" w:hAnsi="Times New Roman" w:cs="Times New Roman"/>
+          <w:b/>
+          <w:noProof/>
+          <w:color w:val="000000" w:themeColor="text1"/>
+          <w:sz w:val="24"/>
+        </w:rPr>
+        <w:drawing>
+          <wp:inline distT="0" distB="0" distL="0" distR="0">
+            <wp:extent cx="5943600" cy="3027045"/>
+            <wp:effectExtent l="0" t="0" r="0" b="1905"/>
+            <wp:docPr id="10" name="Picture 10"/>
+            <wp:cNvGraphicFramePr>
+              <a:graphicFrameLocks xmlns:a="http://schemas.openxmlformats.org/drawingml/2006/main" noChangeAspect="1"/>
+            </wp:cNvGraphicFramePr>
+            <a:graphic xmlns:a="http://schemas.openxmlformats.org/drawingml/2006/main">
+              <a:graphicData uri="http://schemas.openxmlformats.org/drawingml/2006/picture">
+                <pic:pic xmlns:pic="http://schemas.openxmlformats.org/drawingml/2006/picture">
+                  <pic:nvPicPr>
+                    <pic:cNvPr id="0" name="c1.PNG"/>
+                    <pic:cNvPicPr/>
+                  </pic:nvPicPr>
+                  <pic:blipFill>
+                    <a:blip r:embed="rId14">
+                      <a:extLst>
+                        <a:ext uri="{28A0092B-C50C-407E-A947-70E740481C1C}">
+                          <a14:useLocalDpi xmlns:a14="http://schemas.microsoft.com/office/drawing/2010/main" val="0"/>
+                        </a:ext>
+                      </a:extLst>
+                    </a:blip>
+                    <a:stretch>
+                      <a:fillRect/>
+                    </a:stretch>
+                  </pic:blipFill>
+                  <pic:spPr>
+                    <a:xfrm>
+                      <a:off x="0" y="0"/>
+                      <a:ext cx="5943600" cy="3027045"/>
+                    </a:xfrm>
+                    <a:prstGeom prst="rect">
+                      <a:avLst/>
+                    </a:prstGeom>
+                  </pic:spPr>
+                </pic:pic>
+              </a:graphicData>
+            </a:graphic>
+          </wp:inline>
+        </w:drawing>
+      </w:r>
+    </w:p>
+    <w:p>
+      <w:pPr>
+        <w:jc w:val="both"/>
+        <w:rPr>
+          <w:rFonts w:ascii="Times New Roman" w:hAnsi="Times New Roman" w:cs="Times New Roman"/>
+          <w:b/>
+          <w:color w:val="000000" w:themeColor="text1"/>
+          <w:sz w:val="24"/>
+        </w:rPr>
+      </w:pPr>
+      <w:r>
+        <w:rPr>
+          <w:rFonts w:ascii="Times New Roman" w:hAnsi="Times New Roman" w:cs="Times New Roman"/>
+          <w:b/>
+          <w:noProof/>
+          <w:color w:val="000000" w:themeColor="text1"/>
+          <w:sz w:val="24"/>
+        </w:rPr>
+        <w:lastRenderedPageBreak/>
+        <w:drawing>
+          <wp:inline distT="0" distB="0" distL="0" distR="0">
+            <wp:extent cx="5943600" cy="3427730"/>
+            <wp:effectExtent l="0" t="0" r="0" b="1270"/>
+            <wp:docPr id="11" name="Picture 11"/>
+            <wp:cNvGraphicFramePr>
+              <a:graphicFrameLocks xmlns:a="http://schemas.openxmlformats.org/drawingml/2006/main" noChangeAspect="1"/>
+            </wp:cNvGraphicFramePr>
+            <a:graphic xmlns:a="http://schemas.openxmlformats.org/drawingml/2006/main">
+              <a:graphicData uri="http://schemas.openxmlformats.org/drawingml/2006/picture">
+                <pic:pic xmlns:pic="http://schemas.openxmlformats.org/drawingml/2006/picture">
+                  <pic:nvPicPr>
+                    <pic:cNvPr id="0" name="c2.PNG"/>
+                    <pic:cNvPicPr/>
+                  </pic:nvPicPr>
+                  <pic:blipFill>
+                    <a:blip r:embed="rId15">
+                      <a:extLst>
+                        <a:ext uri="{28A0092B-C50C-407E-A947-70E740481C1C}">
+                          <a14:useLocalDpi xmlns:a14="http://schemas.microsoft.com/office/drawing/2010/main" val="0"/>
+                        </a:ext>
+                      </a:extLst>
+                    </a:blip>
+                    <a:stretch>
+                      <a:fillRect/>
+                    </a:stretch>
+                  </pic:blipFill>
+                  <pic:spPr>
+                    <a:xfrm>
+                      <a:off x="0" y="0"/>
+                      <a:ext cx="5943600" cy="3427730"/>
+                    </a:xfrm>
+                    <a:prstGeom prst="rect">
+                      <a:avLst/>
+                    </a:prstGeom>
+                  </pic:spPr>
+                </pic:pic>
+              </a:graphicData>
+            </a:graphic>
+          </wp:inline>
+        </w:drawing>
+      </w:r>
+    </w:p>
+    <w:p>
+      <w:pPr>
+        <w:jc w:val="both"/>
+        <w:rPr>
+          <w:rFonts w:ascii="Times New Roman" w:hAnsi="Times New Roman" w:cs="Times New Roman"/>
+          <w:b/>
+          <w:color w:val="000000" w:themeColor="text1"/>
+          <w:sz w:val="24"/>
+        </w:rPr>
+      </w:pPr>
+      <w:r>
+        <w:rPr>
+          <w:rFonts w:ascii="Times New Roman" w:hAnsi="Times New Roman" w:cs="Times New Roman"/>
+          <w:b/>
+          <w:noProof/>
+          <w:color w:val="000000" w:themeColor="text1"/>
+          <w:sz w:val="24"/>
+        </w:rPr>
+        <w:drawing>
+          <wp:inline distT="0" distB="0" distL="0" distR="0">
+            <wp:extent cx="5687219" cy="2981741"/>
+            <wp:effectExtent l="0" t="0" r="8890" b="9525"/>
+            <wp:docPr id="13" name="Picture 13"/>
+            <wp:cNvGraphicFramePr>
+              <a:graphicFrameLocks xmlns:a="http://schemas.openxmlformats.org/drawingml/2006/main" noChangeAspect="1"/>
+            </wp:cNvGraphicFramePr>
+            <a:graphic xmlns:a="http://schemas.openxmlformats.org/drawingml/2006/main">
+              <a:graphicData uri="http://schemas.openxmlformats.org/drawingml/2006/picture">
+                <pic:pic xmlns:pic="http://schemas.openxmlformats.org/drawingml/2006/picture">
+                  <pic:nvPicPr>
+                    <pic:cNvPr id="0" name="c3.PNG"/>
+                    <pic:cNvPicPr/>
+                  </pic:nvPicPr>
+                  <pic:blipFill>
+                    <a:blip r:embed="rId16">
+                      <a:extLst>
+                        <a:ext uri="{28A0092B-C50C-407E-A947-70E740481C1C}">
+                          <a14:useLocalDpi xmlns:a14="http://schemas.microsoft.com/office/drawing/2010/main" val="0"/>
+                        </a:ext>
+                      </a:extLst>
+                    </a:blip>
+                    <a:stretch>
+                      <a:fillRect/>
+                    </a:stretch>
+                  </pic:blipFill>
+                  <pic:spPr>
+                    <a:xfrm>
+                      <a:off x="0" y="0"/>
+                      <a:ext cx="5687219" cy="2981741"/>
+                    </a:xfrm>
+                    <a:prstGeom prst="rect">
+                      <a:avLst/>
+                    </a:prstGeom>
+                  </pic:spPr>
+                </pic:pic>
+              </a:graphicData>
+            </a:graphic>
+          </wp:inline>
+        </w:drawing>
+      </w:r>
+    </w:p>
+    <w:p>
+      <w:pPr>
+        <w:jc w:val="both"/>
+        <w:rPr>
+          <w:rFonts w:ascii="Times New Roman" w:hAnsi="Times New Roman" w:cs="Times New Roman"/>
+          <w:b/>
+          <w:color w:val="000000" w:themeColor="text1"/>
+          <w:sz w:val="24"/>
+        </w:rPr>
+      </w:pPr>
+      <w:r>
+        <w:rPr>
+          <w:rFonts w:ascii="Times New Roman" w:hAnsi="Times New Roman" w:cs="Times New Roman"/>
+          <w:b/>
+          <w:noProof/>
+          <w:color w:val="000000" w:themeColor="text1"/>
+          <w:sz w:val="24"/>
+        </w:rPr>
+        <w:lastRenderedPageBreak/>
+        <w:drawing>
+          <wp:inline distT="0" distB="0" distL="0" distR="0">
+            <wp:extent cx="5943600" cy="2610485"/>
+            <wp:effectExtent l="0" t="0" r="0" b="0"/>
+            <wp:docPr id="14" name="Picture 14"/>
+            <wp:cNvGraphicFramePr>
+              <a:graphicFrameLocks xmlns:a="http://schemas.openxmlformats.org/drawingml/2006/main" noChangeAspect="1"/>
+            </wp:cNvGraphicFramePr>
+            <a:graphic xmlns:a="http://schemas.openxmlformats.org/drawingml/2006/main">
+              <a:graphicData uri="http://schemas.openxmlformats.org/drawingml/2006/picture">
+                <pic:pic xmlns:pic="http://schemas.openxmlformats.org/drawingml/2006/picture">
+                  <pic:nvPicPr>
+                    <pic:cNvPr id="0" name="c4.PNG"/>
+                    <pic:cNvPicPr/>
+                  </pic:nvPicPr>
+                  <pic:blipFill>
+                    <a:blip r:embed="rId17">
+                      <a:extLst>
+                        <a:ext uri="{28A0092B-C50C-407E-A947-70E740481C1C}">
+                          <a14:useLocalDpi xmlns:a14="http://schemas.microsoft.com/office/drawing/2010/main" val="0"/>
+                        </a:ext>
+                      </a:extLst>
+                    </a:blip>
+                    <a:stretch>
+                      <a:fillRect/>
+                    </a:stretch>
+                  </pic:blipFill>
+                  <pic:spPr>
+                    <a:xfrm>
+                      <a:off x="0" y="0"/>
+                      <a:ext cx="5943600" cy="2610485"/>
+                    </a:xfrm>
+                    <a:prstGeom prst="rect">
+                      <a:avLst/>
+                    </a:prstGeom>
+                  </pic:spPr>
+                </pic:pic>
+              </a:graphicData>
+            </a:graphic>
+          </wp:inline>
+        </w:drawing>
+      </w:r>
+    </w:p>
+    <w:p>
+      <w:pPr>
+        <w:jc w:val="both"/>
+        <w:rPr>
+          <w:rFonts w:ascii="Times New Roman" w:hAnsi="Times New Roman" w:cs="Times New Roman"/>
+          <w:b/>
+          <w:color w:val="000000" w:themeColor="text1"/>
+          <w:sz w:val="24"/>
+        </w:rPr>
+      </w:pPr>
+      <w:r>
+        <w:rPr>
+          <w:rFonts w:ascii="Times New Roman" w:hAnsi="Times New Roman" w:cs="Times New Roman"/>
+          <w:b/>
+          <w:noProof/>
+          <w:color w:val="000000" w:themeColor="text1"/>
+          <w:sz w:val="24"/>
+        </w:rPr>
+        <w:drawing>
+          <wp:inline distT="0" distB="0" distL="0" distR="0">
+            <wp:extent cx="5943600" cy="4619625"/>
+            <wp:effectExtent l="0" t="0" r="0" b="9525"/>
+            <wp:docPr id="15" name="Picture 15"/>
+            <wp:cNvGraphicFramePr>
+              <a:graphicFrameLocks xmlns:a="http://schemas.openxmlformats.org/drawingml/2006/main" noChangeAspect="1"/>
+            </wp:cNvGraphicFramePr>
+            <a:graphic xmlns:a="http://schemas.openxmlformats.org/drawingml/2006/main">
+              <a:graphicData uri="http://schemas.openxmlformats.org/drawingml/2006/picture">
+                <pic:pic xmlns:pic="http://schemas.openxmlformats.org/drawingml/2006/picture">
+                  <pic:nvPicPr>
+                    <pic:cNvPr id="0" name="c5.PNG"/>
+                    <pic:cNvPicPr/>
+                  </pic:nvPicPr>
+                  <pic:blipFill>
+                    <a:blip r:embed="rId18">
+                      <a:extLst>
+                        <a:ext uri="{28A0092B-C50C-407E-A947-70E740481C1C}">
+                          <a14:useLocalDpi xmlns:a14="http://schemas.microsoft.com/office/drawing/2010/main" val="0"/>
+                        </a:ext>
+                      </a:extLst>
+                    </a:blip>
+                    <a:stretch>
+                      <a:fillRect/>
+                    </a:stretch>
+                  </pic:blipFill>
+                  <pic:spPr>
+                    <a:xfrm>
+                      <a:off x="0" y="0"/>
+                      <a:ext cx="5943600" cy="4619625"/>
+                    </a:xfrm>
+                    <a:prstGeom prst="rect">
+                      <a:avLst/>
+                    </a:prstGeom>
+                  </pic:spPr>
+                </pic:pic>
+              </a:graphicData>
+            </a:graphic>
+          </wp:inline>
+        </w:drawing>
+      </w:r>
+    </w:p>
+    <w:p>
+      <w:pPr>
+        <w:jc w:val="both"/>
+        <w:rPr>
+          <w:rFonts w:ascii="Times New Roman" w:hAnsi="Times New Roman" w:cs="Times New Roman"/>
+          <w:b/>
+          <w:color w:val="000000" w:themeColor="text1"/>
+          <w:sz w:val="24"/>
+        </w:rPr>
+      </w:pPr>
+      <w:r>
+        <w:rPr>
+          <w:rFonts w:ascii="Times New Roman" w:hAnsi="Times New Roman" w:cs="Times New Roman"/>
+          <w:b/>
+          <w:noProof/>
+          <w:color w:val="000000" w:themeColor="text1"/>
+          <w:sz w:val="24"/>
+        </w:rPr>
+        <w:lastRenderedPageBreak/>
+        <w:drawing>
+          <wp:inline distT="0" distB="0" distL="0" distR="0">
+            <wp:extent cx="5943600" cy="1216660"/>
+            <wp:effectExtent l="0" t="0" r="0" b="2540"/>
+            <wp:docPr id="16" name="Picture 16"/>
+            <wp:cNvGraphicFramePr>
+              <a:graphicFrameLocks xmlns:a="http://schemas.openxmlformats.org/drawingml/2006/main" noChangeAspect="1"/>
+            </wp:cNvGraphicFramePr>
+            <a:graphic xmlns:a="http://schemas.openxmlformats.org/drawingml/2006/main">
+              <a:graphicData uri="http://schemas.openxmlformats.org/drawingml/2006/picture">
+                <pic:pic xmlns:pic="http://schemas.openxmlformats.org/drawingml/2006/picture">
+                  <pic:nvPicPr>
+                    <pic:cNvPr id="0" name="c6.PNG"/>
+                    <pic:cNvPicPr/>
+                  </pic:nvPicPr>
+                  <pic:blipFill>
+                    <a:blip r:embed="rId19">
+                      <a:extLst>
+                        <a:ext uri="{28A0092B-C50C-407E-A947-70E740481C1C}">
+                          <a14:useLocalDpi xmlns:a14="http://schemas.microsoft.com/office/drawing/2010/main" val="0"/>
+                        </a:ext>
+                      </a:extLst>
+                    </a:blip>
+                    <a:stretch>
+                      <a:fillRect/>
+                    </a:stretch>
+                  </pic:blipFill>
+                  <pic:spPr>
+                    <a:xfrm>
+                      <a:off x="0" y="0"/>
+                      <a:ext cx="5943600" cy="1216660"/>
+                    </a:xfrm>
+                    <a:prstGeom prst="rect">
+                      <a:avLst/>
+                    </a:prstGeom>
+                  </pic:spPr>
+                </pic:pic>
+              </a:graphicData>
+            </a:graphic>
+          </wp:inline>
+        </w:drawing>
+      </w:r>
+    </w:p>
+    <w:p>
+      <w:pPr>
+        <w:jc w:val="both"/>
+        <w:rPr>
+          <w:rFonts w:ascii="Times New Roman" w:hAnsi="Times New Roman" w:cs="Times New Roman"/>
+          <w:b/>
+          <w:color w:val="000000" w:themeColor="text1"/>
+          <w:sz w:val="24"/>
+        </w:rPr>
+      </w:pPr>
+      <w:r>
+        <w:rPr>
+          <w:rFonts w:ascii="Times New Roman" w:hAnsi="Times New Roman" w:cs="Times New Roman"/>
+          <w:b/>
+          <w:color w:val="000000" w:themeColor="text1"/>
+          <w:sz w:val="24"/>
+        </w:rPr>
+        <w:t>Feature branching user: 01</w:t>
+      </w:r>
+    </w:p>
+    <w:p>
+      <w:pPr>
+        <w:jc w:val="both"/>
+        <w:rPr>
+          <w:rFonts w:ascii="Times New Roman" w:hAnsi="Times New Roman" w:cs="Times New Roman"/>
+          <w:b/>
+          <w:color w:val="000000" w:themeColor="text1"/>
+          <w:sz w:val="24"/>
+        </w:rPr>
+      </w:pPr>
+      <w:r>
+        <w:rPr>
+          <w:rFonts w:ascii="Times New Roman" w:hAnsi="Times New Roman" w:cs="Times New Roman"/>
+          <w:b/>
+          <w:noProof/>
+          <w:color w:val="000000" w:themeColor="text1"/>
+          <w:sz w:val="24"/>
+        </w:rPr>
+        <w:drawing>
+          <wp:inline distT="0" distB="0" distL="0" distR="0">
+            <wp:extent cx="5943600" cy="2886710"/>
+            <wp:effectExtent l="0" t="0" r="0" b="8890"/>
+            <wp:docPr id="17" name="Picture 17"/>
+            <wp:cNvGraphicFramePr>
+              <a:graphicFrameLocks xmlns:a="http://schemas.openxmlformats.org/drawingml/2006/main" noChangeAspect="1"/>
+            </wp:cNvGraphicFramePr>
+            <a:graphic xmlns:a="http://schemas.openxmlformats.org/drawingml/2006/main">
+              <a:graphicData uri="http://schemas.openxmlformats.org/drawingml/2006/picture">
+                <pic:pic xmlns:pic="http://schemas.openxmlformats.org/drawingml/2006/picture">
+                  <pic:nvPicPr>
+                    <pic:cNvPr id="0" name="f1.png"/>
+                    <pic:cNvPicPr/>
+                  </pic:nvPicPr>
+                  <pic:blipFill>
+                    <a:blip r:embed="rId20">
+                      <a:extLst>
+                        <a:ext uri="{28A0092B-C50C-407E-A947-70E740481C1C}">
+                          <a14:useLocalDpi xmlns:a14="http://schemas.microsoft.com/office/drawing/2010/main" val="0"/>
+                        </a:ext>
+                      </a:extLst>
+                    </a:blip>
+                    <a:stretch>
+                      <a:fillRect/>
+                    </a:stretch>
+                  </pic:blipFill>
+                  <pic:spPr>
+                    <a:xfrm>
+                      <a:off x="0" y="0"/>
+                      <a:ext cx="5943600" cy="2886710"/>
+                    </a:xfrm>
+                    <a:prstGeom prst="rect">
+                      <a:avLst/>
+                    </a:prstGeom>
+                  </pic:spPr>
+                </pic:pic>
+              </a:graphicData>
+            </a:graphic>
+          </wp:inline>
+        </w:drawing>
+      </w:r>
+    </w:p>
+    <w:p>
+      <w:pPr>
+        <w:jc w:val="both"/>
+        <w:rPr>
+          <w:rFonts w:ascii="Times New Roman" w:hAnsi="Times New Roman" w:cs="Times New Roman"/>
+          <w:b/>
+          <w:color w:val="000000" w:themeColor="text1"/>
+          <w:sz w:val="24"/>
+        </w:rPr>
+      </w:pPr>
+      <w:r>
+        <w:rPr>
+          <w:rFonts w:ascii="Times New Roman" w:hAnsi="Times New Roman" w:cs="Times New Roman"/>
+          <w:b/>
+          <w:noProof/>
+          <w:color w:val="000000" w:themeColor="text1"/>
+          <w:sz w:val="24"/>
+        </w:rPr>
+        <w:drawing>
+          <wp:inline distT="0" distB="0" distL="0" distR="0">
+            <wp:extent cx="5943600" cy="1561465"/>
+            <wp:effectExtent l="0" t="0" r="0" b="635"/>
+            <wp:docPr id="18" name="Picture 18"/>
+            <wp:cNvGraphicFramePr>
+              <a:graphicFrameLocks xmlns:a="http://schemas.openxmlformats.org/drawingml/2006/main" noChangeAspect="1"/>
+            </wp:cNvGraphicFramePr>
+            <a:graphic xmlns:a="http://schemas.openxmlformats.org/drawingml/2006/main">
+              <a:graphicData uri="http://schemas.openxmlformats.org/drawingml/2006/picture">
+                <pic:pic xmlns:pic="http://schemas.openxmlformats.org/drawingml/2006/picture">
+                  <pic:nvPicPr>
+                    <pic:cNvPr id="0" name="f2.png"/>
+                    <pic:cNvPicPr/>
+                  </pic:nvPicPr>
+                  <pic:blipFill>
+                    <a:blip r:embed="rId21">
+                      <a:extLst>
+                        <a:ext uri="{28A0092B-C50C-407E-A947-70E740481C1C}">
+                          <a14:useLocalDpi xmlns:a14="http://schemas.microsoft.com/office/drawing/2010/main" val="0"/>
+                        </a:ext>
+                      </a:extLst>
+                    </a:blip>
+                    <a:stretch>
+                      <a:fillRect/>
+                    </a:stretch>
+                  </pic:blipFill>
+                  <pic:spPr>
+                    <a:xfrm>
+                      <a:off x="0" y="0"/>
+                      <a:ext cx="5943600" cy="1561465"/>
+                    </a:xfrm>
+                    <a:prstGeom prst="rect">
+                      <a:avLst/>
+                    </a:prstGeom>
+                  </pic:spPr>
+                </pic:pic>
+              </a:graphicData>
+            </a:graphic>
+          </wp:inline>
+        </w:drawing>
+      </w:r>
+    </w:p>
+    <w:p>
+      <w:pPr>
+        <w:jc w:val="both"/>
+        <w:rPr>
+          <w:rFonts w:ascii="Times New Roman" w:hAnsi="Times New Roman" w:cs="Times New Roman"/>
+          <w:b/>
+          <w:color w:val="000000" w:themeColor="text1"/>
+          <w:sz w:val="24"/>
+        </w:rPr>
+      </w:pPr>
+      <w:r>
+        <w:rPr>
+          <w:rFonts w:ascii="Times New Roman" w:hAnsi="Times New Roman" w:cs="Times New Roman"/>
+          <w:b/>
+          <w:noProof/>
+          <w:color w:val="000000" w:themeColor="text1"/>
+          <w:sz w:val="24"/>
+        </w:rPr>
+        <w:lastRenderedPageBreak/>
+        <w:drawing>
+          <wp:inline distT="0" distB="0" distL="0" distR="0">
+            <wp:extent cx="5943600" cy="3341370"/>
+            <wp:effectExtent l="0" t="0" r="0" b="0"/>
+            <wp:docPr id="79" name="Picture 79"/>
+            <wp:cNvGraphicFramePr>
+              <a:graphicFrameLocks xmlns:a="http://schemas.openxmlformats.org/drawingml/2006/main" noChangeAspect="1"/>
+            </wp:cNvGraphicFramePr>
+            <a:graphic xmlns:a="http://schemas.openxmlformats.org/drawingml/2006/main">
+              <a:graphicData uri="http://schemas.openxmlformats.org/drawingml/2006/picture">
+                <pic:pic xmlns:pic="http://schemas.openxmlformats.org/drawingml/2006/picture">
+                  <pic:nvPicPr>
+                    <pic:cNvPr id="0" name="last.png"/>
+                    <pic:cNvPicPr/>
+                  </pic:nvPicPr>
+                  <pic:blipFill>
+                    <a:blip r:embed="rId22">
+                      <a:extLst>
+                        <a:ext uri="{28A0092B-C50C-407E-A947-70E740481C1C}">
+                          <a14:useLocalDpi xmlns:a14="http://schemas.microsoft.com/office/drawing/2010/main" val="0"/>
+                        </a:ext>
+                      </a:extLst>
+                    </a:blip>
+                    <a:stretch>
+                      <a:fillRect/>
+                    </a:stretch>
+                  </pic:blipFill>
+                  <pic:spPr>
+                    <a:xfrm>
+                      <a:off x="0" y="0"/>
+                      <a:ext cx="5943600" cy="3341370"/>
+                    </a:xfrm>
+                    <a:prstGeom prst="rect">
+                      <a:avLst/>
+                    </a:prstGeom>
+                  </pic:spPr>
+                </pic:pic>
+              </a:graphicData>
+            </a:graphic>
+          </wp:inline>
+        </w:drawing>
+      </w:r>
+    </w:p>
+    <w:p>
+      <w:pPr>
+        <w:jc w:val="both"/>
+        <w:rPr>
+          <w:rFonts w:ascii="Times New Roman" w:hAnsi="Times New Roman" w:cs="Times New Roman"/>
+          <w:b/>
+          <w:color w:val="000000" w:themeColor="text1"/>
+          <w:sz w:val="24"/>
+        </w:rPr>
+      </w:pPr>
+      <w:r>
+        <w:rPr>
+          <w:rFonts w:ascii="Times New Roman" w:hAnsi="Times New Roman" w:cs="Times New Roman"/>
+          <w:b/>
+          <w:color w:val="000000" w:themeColor="text1"/>
+          <w:sz w:val="24"/>
+        </w:rPr>
+        <w:t>User: 02</w:t>
+      </w:r>
+    </w:p>
+    <w:p>
+      <w:pPr>
+        <w:jc w:val="both"/>
+        <w:rPr>
+          <w:rFonts w:ascii="Times New Roman" w:hAnsi="Times New Roman" w:cs="Times New Roman"/>
+          <w:b/>
+          <w:noProof/>
+          <w:color w:val="000000" w:themeColor="text1"/>
+          <w:sz w:val="24"/>
+        </w:rPr>
+      </w:pPr>
+      <w:r>
+        <w:rPr>
+          <w:rFonts w:ascii="Times New Roman" w:hAnsi="Times New Roman" w:cs="Times New Roman"/>
+          <w:b/>
+          <w:noProof/>
+          <w:color w:val="000000" w:themeColor="text1"/>
+          <w:sz w:val="24"/>
+        </w:rPr>
+        <w:drawing>
+          <wp:inline distT="0" distB="0" distL="0" distR="0">
+            <wp:extent cx="5943600" cy="3938270"/>
+            <wp:effectExtent l="0" t="0" r="0" b="5080"/>
+            <wp:docPr id="59" name="Picture 59"/>
+            <wp:cNvGraphicFramePr>
+              <a:graphicFrameLocks xmlns:a="http://schemas.openxmlformats.org/drawingml/2006/main" noChangeAspect="1"/>
+            </wp:cNvGraphicFramePr>
+            <a:graphic xmlns:a="http://schemas.openxmlformats.org/drawingml/2006/main">
+              <a:graphicData uri="http://schemas.openxmlformats.org/drawingml/2006/picture">
+                <pic:pic xmlns:pic="http://schemas.openxmlformats.org/drawingml/2006/picture">
+                  <pic:nvPicPr>
+                    <pic:cNvPr id="0" name="F1.PNG"/>
+                    <pic:cNvPicPr/>
+                  </pic:nvPicPr>
+                  <pic:blipFill>
+                    <a:blip r:embed="rId23">
+                      <a:extLst>
+                        <a:ext uri="{28A0092B-C50C-407E-A947-70E740481C1C}">
+                          <a14:useLocalDpi xmlns:a14="http://schemas.microsoft.com/office/drawing/2010/main" val="0"/>
+                        </a:ext>
+                      </a:extLst>
+                    </a:blip>
+                    <a:stretch>
+                      <a:fillRect/>
+                    </a:stretch>
+                  </pic:blipFill>
+                  <pic:spPr>
+                    <a:xfrm>
+                      <a:off x="0" y="0"/>
+                      <a:ext cx="5943600" cy="3938270"/>
+                    </a:xfrm>
+                    <a:prstGeom prst="rect">
+                      <a:avLst/>
+                    </a:prstGeom>
+                  </pic:spPr>
+                </pic:pic>
+              </a:graphicData>
+            </a:graphic>
+          </wp:inline>
+        </w:drawing>
+      </w:r>
+    </w:p>
+    <w:p>
+      <w:pPr>
+        <w:jc w:val="both"/>
+        <w:rPr>
+          <w:rFonts w:ascii="Times New Roman" w:hAnsi="Times New Roman" w:cs="Times New Roman"/>
+          <w:b/>
+          <w:noProof/>
+          <w:color w:val="000000" w:themeColor="text1"/>
+          <w:sz w:val="24"/>
+        </w:rPr>
+      </w:pPr>
+      <w:r>
+        <w:rPr>
+          <w:rFonts w:ascii="Times New Roman" w:hAnsi="Times New Roman" w:cs="Times New Roman"/>
+          <w:b/>
+          <w:noProof/>
+          <w:color w:val="000000" w:themeColor="text1"/>
+          <w:sz w:val="24"/>
+        </w:rPr>
+        <w:lastRenderedPageBreak/>
+        <w:drawing>
+          <wp:inline distT="0" distB="0" distL="0" distR="0">
+            <wp:extent cx="5943600" cy="2540635"/>
+            <wp:effectExtent l="0" t="0" r="0" b="0"/>
+            <wp:docPr id="62" name="Picture 62"/>
+            <wp:cNvGraphicFramePr>
+              <a:graphicFrameLocks xmlns:a="http://schemas.openxmlformats.org/drawingml/2006/main" noChangeAspect="1"/>
+            </wp:cNvGraphicFramePr>
+            <a:graphic xmlns:a="http://schemas.openxmlformats.org/drawingml/2006/main">
+              <a:graphicData uri="http://schemas.openxmlformats.org/drawingml/2006/picture">
+                <pic:pic xmlns:pic="http://schemas.openxmlformats.org/drawingml/2006/picture">
+                  <pic:nvPicPr>
+                    <pic:cNvPr id="0" name="F2.PNG"/>
+                    <pic:cNvPicPr/>
+                  </pic:nvPicPr>
+                  <pic:blipFill>
+                    <a:blip r:embed="rId24">
+                      <a:extLst>
+                        <a:ext uri="{28A0092B-C50C-407E-A947-70E740481C1C}">
+                          <a14:useLocalDpi xmlns:a14="http://schemas.microsoft.com/office/drawing/2010/main" val="0"/>
+                        </a:ext>
+                      </a:extLst>
+                    </a:blip>
+                    <a:stretch>
+                      <a:fillRect/>
+                    </a:stretch>
+                  </pic:blipFill>
+                  <pic:spPr>
+                    <a:xfrm>
+                      <a:off x="0" y="0"/>
+                      <a:ext cx="5943600" cy="2540635"/>
+                    </a:xfrm>
+                    <a:prstGeom prst="rect">
+                      <a:avLst/>
+                    </a:prstGeom>
+                  </pic:spPr>
+                </pic:pic>
+              </a:graphicData>
+            </a:graphic>
+          </wp:inline>
+        </w:drawing>
+      </w:r>
+    </w:p>
+    <w:p>
+      <w:pPr>
+        <w:jc w:val="both"/>
+        <w:rPr>
+          <w:rFonts w:ascii="Times New Roman" w:hAnsi="Times New Roman" w:cs="Times New Roman"/>
+          <w:b/>
+          <w:noProof/>
+          <w:color w:val="000000" w:themeColor="text1"/>
+          <w:sz w:val="24"/>
+        </w:rPr>
+      </w:pPr>
+      <w:r>
+        <w:rPr>
+          <w:rFonts w:ascii="Times New Roman" w:hAnsi="Times New Roman" w:cs="Times New Roman"/>
+          <w:b/>
+          <w:noProof/>
+          <w:color w:val="000000" w:themeColor="text1"/>
+          <w:sz w:val="24"/>
+        </w:rPr>
+        <w:drawing>
+          <wp:inline distT="0" distB="0" distL="0" distR="0">
+            <wp:extent cx="5943600" cy="3566160"/>
+            <wp:effectExtent l="0" t="0" r="0" b="0"/>
+            <wp:docPr id="78" name="Picture 78"/>
+            <wp:cNvGraphicFramePr>
+              <a:graphicFrameLocks xmlns:a="http://schemas.openxmlformats.org/drawingml/2006/main" noChangeAspect="1"/>
+            </wp:cNvGraphicFramePr>
+            <a:graphic xmlns:a="http://schemas.openxmlformats.org/drawingml/2006/main">
+              <a:graphicData uri="http://schemas.openxmlformats.org/drawingml/2006/picture">
+                <pic:pic xmlns:pic="http://schemas.openxmlformats.org/drawingml/2006/picture">
+                  <pic:nvPicPr>
+                    <pic:cNvPr id="0" name="F3.PNG"/>
+                    <pic:cNvPicPr/>
+                  </pic:nvPicPr>
+                  <pic:blipFill>
+                    <a:blip r:embed="rId25">
+                      <a:extLst>
+                        <a:ext uri="{28A0092B-C50C-407E-A947-70E740481C1C}">
+                          <a14:useLocalDpi xmlns:a14="http://schemas.microsoft.com/office/drawing/2010/main" val="0"/>
+                        </a:ext>
+                      </a:extLst>
+                    </a:blip>
+                    <a:stretch>
+                      <a:fillRect/>
+                    </a:stretch>
+                  </pic:blipFill>
+                  <pic:spPr>
+                    <a:xfrm>
+                      <a:off x="0" y="0"/>
+                      <a:ext cx="5943600" cy="3566160"/>
+                    </a:xfrm>
+                    <a:prstGeom prst="rect">
+                      <a:avLst/>
+                    </a:prstGeom>
+                  </pic:spPr>
+                </pic:pic>
+              </a:graphicData>
+            </a:graphic>
+          </wp:inline>
+        </w:drawing>
+      </w:r>
+    </w:p>
+    <w:p>
+      <w:pPr>
+        <w:jc w:val="both"/>
+        <w:rPr>
+          <w:rFonts w:ascii="Times New Roman" w:hAnsi="Times New Roman" w:cs="Times New Roman"/>
+          <w:b/>
+          <w:noProof/>
+          <w:color w:val="000000" w:themeColor="text1"/>
+          <w:sz w:val="24"/>
+        </w:rPr>
+      </w:pPr>
+    </w:p>
+    <w:p>
+      <w:pPr>
+        <w:jc w:val="both"/>
+        <w:rPr>
+          <w:rFonts w:ascii="Times New Roman" w:hAnsi="Times New Roman" w:cs="Times New Roman"/>
+          <w:b/>
+          <w:noProof/>
+          <w:color w:val="000000" w:themeColor="text1"/>
+          <w:sz w:val="24"/>
+        </w:rPr>
+      </w:pPr>
+      <w:r>
+        <w:rPr>
+          <w:rFonts w:ascii="Times New Roman" w:hAnsi="Times New Roman" w:cs="Times New Roman"/>
+          <w:b/>
+          <w:noProof/>
+          <w:color w:val="000000" w:themeColor="text1"/>
+          <w:sz w:val="24"/>
+        </w:rPr>
+        <w:lastRenderedPageBreak/>
+        <w:drawing>
+          <wp:inline distT="0" distB="0" distL="0" distR="0">
+            <wp:extent cx="5943600" cy="3341370"/>
+            <wp:effectExtent l="0" t="0" r="0" b="0"/>
+            <wp:docPr id="80" name="Picture 80"/>
+            <wp:cNvGraphicFramePr>
+              <a:graphicFrameLocks xmlns:a="http://schemas.openxmlformats.org/drawingml/2006/main" noChangeAspect="1"/>
+            </wp:cNvGraphicFramePr>
+            <a:graphic xmlns:a="http://schemas.openxmlformats.org/drawingml/2006/main">
+              <a:graphicData uri="http://schemas.openxmlformats.org/drawingml/2006/picture">
+                <pic:pic xmlns:pic="http://schemas.openxmlformats.org/drawingml/2006/picture">
+                  <pic:nvPicPr>
+                    <pic:cNvPr id="0" name="Screenshot 2022-01-30 140941.png"/>
+                    <pic:cNvPicPr/>
+                  </pic:nvPicPr>
+                  <pic:blipFill>
+                    <a:blip r:embed="rId26">
+                      <a:extLst>
+                        <a:ext uri="{28A0092B-C50C-407E-A947-70E740481C1C}">
+                          <a14:useLocalDpi xmlns:a14="http://schemas.microsoft.com/office/drawing/2010/main" val="0"/>
+                        </a:ext>
+                      </a:extLst>
+                    </a:blip>
+                    <a:stretch>
+                      <a:fillRect/>
+                    </a:stretch>
+                  </pic:blipFill>
+                  <pic:spPr>
+                    <a:xfrm>
+                      <a:off x="0" y="0"/>
+                      <a:ext cx="5943600" cy="3341370"/>
+                    </a:xfrm>
+                    <a:prstGeom prst="rect">
+                      <a:avLst/>
+                    </a:prstGeom>
+                  </pic:spPr>
+                </pic:pic>
+              </a:graphicData>
+            </a:graphic>
+          </wp:inline>
+        </w:drawing>
+      </w:r>
+    </w:p>
+    <w:p>
+      <w:pPr>
+        <w:jc w:val="both"/>
+        <w:rPr>
+          <w:rFonts w:ascii="Times New Roman" w:hAnsi="Times New Roman" w:cs="Times New Roman"/>
+          <w:b/>
+          <w:noProof/>
+          <w:color w:val="000000" w:themeColor="text1"/>
+          <w:sz w:val="24"/>
+        </w:rPr>
+      </w:pPr>
       <w:bookmarkStart w:id="0" w:name="_GoBack"/>
+      <w:r>
+        <w:rPr>
+          <w:rFonts w:ascii="Times New Roman" w:hAnsi="Times New Roman" w:cs="Times New Roman"/>
+          <w:b/>
+          <w:noProof/>
+          <w:color w:val="000000" w:themeColor="text1"/>
+          <w:sz w:val="24"/>
+        </w:rPr>
+        <w:drawing>
+          <wp:inline distT="0" distB="0" distL="0" distR="0">
+            <wp:extent cx="5943600" cy="3341370"/>
+            <wp:effectExtent l="0" t="0" r="0" b="0"/>
+            <wp:docPr id="81" name="Picture 81"/>
+            <wp:cNvGraphicFramePr>
+              <a:graphicFrameLocks xmlns:a="http://schemas.openxmlformats.org/drawingml/2006/main" noChangeAspect="1"/>
+            </wp:cNvGraphicFramePr>
+            <a:graphic xmlns:a="http://schemas.openxmlformats.org/drawingml/2006/main">
+              <a:graphicData uri="http://schemas.openxmlformats.org/drawingml/2006/picture">
+                <pic:pic xmlns:pic="http://schemas.openxmlformats.org/drawingml/2006/picture">
+                  <pic:nvPicPr>
+                    <pic:cNvPr id="0" name="Screenshot 2022-01-30 141010.png"/>
+                    <pic:cNvPicPr/>
+                  </pic:nvPicPr>
+                  <pic:blipFill>
+                    <a:blip r:embed="rId27">
+                      <a:extLst>
+                        <a:ext uri="{28A0092B-C50C-407E-A947-70E740481C1C}">
+                          <a14:useLocalDpi xmlns:a14="http://schemas.microsoft.com/office/drawing/2010/main" val="0"/>
+                        </a:ext>
+                      </a:extLst>
+                    </a:blip>
+                    <a:stretch>
+                      <a:fillRect/>
+                    </a:stretch>
+                  </pic:blipFill>
+                  <pic:spPr>
+                    <a:xfrm>
+                      <a:off x="0" y="0"/>
+                      <a:ext cx="5943600" cy="3341370"/>
+                    </a:xfrm>
+                    <a:prstGeom prst="rect">
+                      <a:avLst/>
+                    </a:prstGeom>
+                  </pic:spPr>
+                </pic:pic>
+              </a:graphicData>
+            </a:graphic>
+          </wp:inline>
+        </w:drawing>
+      </w:r>
       <w:bookmarkEnd w:id="0"/>
     </w:p>
     <w:p>
       <w:pPr>
-        <w:pStyle w:val="Heading1"/>
         <w:jc w:val="both"/>
         <w:rPr>
           <w:rFonts w:ascii="Times New Roman" w:hAnsi="Times New Roman" w:cs="Times New Roman"/>
-          <w:color w:val="4F81BD" w:themeColor="accent1"/>
-          <w:sz w:val="32"/>
-        </w:rPr>
-      </w:pPr>
-      <w:r>
-        <w:rPr>
-          <w:rFonts w:ascii="Times New Roman" w:hAnsi="Times New Roman" w:cs="Times New Roman"/>
-          <w:color w:val="4F81BD" w:themeColor="accent1"/>
-          <w:sz w:val="32"/>
-        </w:rPr>
-        <w:t>Q no: 03</w:t>
-      </w:r>
+          <w:b/>
+          <w:noProof/>
+          <w:color w:val="000000" w:themeColor="text1"/>
+          <w:sz w:val="24"/>
+        </w:rPr>
+      </w:pPr>
     </w:p>
     <w:p>
       <w:pPr>
@@ -10767,15 +12217,40 @@
           <w:sz w:val="24"/>
         </w:rPr>
       </w:pPr>
-      <w:r>
+    </w:p>
+    <w:p>
+      <w:pPr>
+        <w:jc w:val="both"/>
         <w:rPr>
           <w:rFonts w:ascii="Times New Roman" w:hAnsi="Times New Roman" w:cs="Times New Roman"/>
           <w:b/>
-          <w:color w:val="000000" w:themeColor="text1"/>
-          <w:sz w:val="28"/>
-        </w:rPr>
-        <w:t xml:space="preserve">Demonstrate the GIT workflows with any GIT clients? </w:t>
-      </w:r>
+          <w:noProof/>
+          <w:color w:val="000000" w:themeColor="text1"/>
+          <w:sz w:val="24"/>
+        </w:rPr>
+      </w:pPr>
+    </w:p>
+    <w:p>
+      <w:pPr>
+        <w:jc w:val="both"/>
+        <w:rPr>
+          <w:rFonts w:ascii="Times New Roman" w:hAnsi="Times New Roman" w:cs="Times New Roman"/>
+          <w:b/>
+          <w:color w:val="000000" w:themeColor="text1"/>
+          <w:sz w:val="24"/>
+        </w:rPr>
+      </w:pPr>
+    </w:p>
+    <w:p>
+      <w:pPr>
+        <w:jc w:val="both"/>
+        <w:rPr>
+          <w:rFonts w:ascii="Times New Roman" w:hAnsi="Times New Roman" w:cs="Times New Roman"/>
+          <w:b/>
+          <w:color w:val="000000" w:themeColor="text1"/>
+          <w:sz w:val="24"/>
+        </w:rPr>
+      </w:pPr>
     </w:p>
     <w:p>
       <w:pPr>

</xml_diff>